<commit_message>
05. Programming Fundamentals Mid Exam
</commit_message>
<xml_diff>
--- a/04.fundamentals-mid-exam/03. Heart Delivery_Problem Description.docx
+++ b/04.fundamentals-mid-exam/03. Heart Delivery_Problem Description.docx
@@ -8,8 +8,6 @@
         <w:spacing w:line="360" w:lineRule="auto"/>
         <w:jc w:val="center"/>
       </w:pPr>
-      <w:bookmarkStart w:id="0" w:name="_GoBack"/>
-      <w:bookmarkEnd w:id="0"/>
       <w:r>
         <w:t>Problem 3</w:t>
       </w:r>
@@ -95,7 +93,7 @@
         <w:t xml:space="preserve"> </w:t>
       </w:r>
       <w:hyperlink r:id="rId8" w:history="1">
-        <w:bookmarkStart w:id="1" w:name="_GoBack1"/>
+        <w:bookmarkStart w:id="0" w:name="_GoBack1"/>
         <w:r>
           <w:rPr>
             <w:rStyle w:val="InternetLink"/>
@@ -141,7 +139,7 @@
         </w:rPr>
         <w:t>.</w:t>
       </w:r>
-      <w:bookmarkEnd w:id="1"/>
+      <w:bookmarkEnd w:id="0"/>
     </w:p>
     <w:p>
       <w:pPr>
@@ -2456,12 +2454,20 @@
                 <w:bCs/>
               </w:rPr>
             </w:pPr>
-            <w:r>
-              <w:rPr>
-                <w:rFonts w:ascii="Consolas" w:hAnsi="Consolas"/>
-                <w:bCs/>
-              </w:rPr>
-              <w:t>[(</w:t>
+            <w:bookmarkStart w:id="1" w:name="_GoBack"/>
+            <w:r>
+              <w:rPr>
+                <w:rFonts w:ascii="Consolas" w:hAnsi="Consolas"/>
+                <w:bCs/>
+              </w:rPr>
+              <w:t>(</w:t>
+            </w:r>
+            <w:r>
+              <w:rPr>
+                <w:rFonts w:ascii="Consolas" w:hAnsi="Consolas"/>
+                <w:bCs/>
+              </w:rPr>
+              <w:t>[</w:t>
             </w:r>
             <w:r>
               <w:rPr>
@@ -2570,6 +2576,7 @@
               </w:rPr>
               <w:t xml:space="preserve"> "])</w:t>
             </w:r>
+            <w:bookmarkEnd w:id="1"/>
           </w:p>
         </w:tc>
         <w:tc>
@@ -11786,7 +11793,7 @@
 </file>
 
 <file path=customXml/itemProps1.xml><?xml version="1.0" encoding="utf-8"?>
-<ds:datastoreItem xmlns:ds="http://schemas.openxmlformats.org/officeDocument/2006/customXml" ds:itemID="{25E63859-9427-0745-A98A-5993409EA258}">
+<ds:datastoreItem xmlns:ds="http://schemas.openxmlformats.org/officeDocument/2006/customXml" ds:itemID="{9C77B174-D8B9-B447-B2E3-729FE1454835}">
   <ds:schemaRefs>
     <ds:schemaRef ds:uri="http://schemas.openxmlformats.org/officeDocument/2006/bibliography"/>
   </ds:schemaRefs>

</xml_diff>